<commit_message>
Added one line to the projectplan
</commit_message>
<xml_diff>
--- a/Documentation/Projectplan_ProjectInterface_V1.0.docx
+++ b/Documentation/Projectplan_ProjectInterface_V1.0.docx
@@ -19,45 +19,14 @@
           <w:szCs w:val="28"/>
           <w:lang w:val="nl-NL"/>
         </w:rPr>
-        <w:t xml:space="preserve">Projectplan </w:t>
-      </w:r>
-      <w:proofErr w:type="spellStart"/>
-      <w:r>
+        <w:t>Projectplan Splash Car</w:t>
+      </w:r>
+    </w:p>
+    <w:p>
+      <w:pPr>
+        <w:jc w:val="center"/>
         <w:rPr>
           <w:b/>
-          <w:sz w:val="48"/>
-          <w:szCs w:val="28"/>
-          <w:lang w:val="nl-NL"/>
-        </w:rPr>
-        <w:t>Splash</w:t>
-      </w:r>
-      <w:proofErr w:type="spellEnd"/>
-      <w:r>
-        <w:rPr>
-          <w:b/>
-          <w:sz w:val="48"/>
-          <w:szCs w:val="28"/>
-          <w:lang w:val="nl-NL"/>
-        </w:rPr>
-        <w:t xml:space="preserve"> </w:t>
-      </w:r>
-      <w:proofErr w:type="spellStart"/>
-      <w:r>
-        <w:rPr>
-          <w:b/>
-          <w:sz w:val="48"/>
-          <w:szCs w:val="28"/>
-          <w:lang w:val="nl-NL"/>
-        </w:rPr>
-        <w:t>Car</w:t>
-      </w:r>
-      <w:proofErr w:type="spellEnd"/>
-    </w:p>
-    <w:p>
-      <w:pPr>
-        <w:jc w:val="center"/>
-        <w:rPr>
-          <w:b/>
           <w:sz w:val="28"/>
           <w:szCs w:val="28"/>
           <w:lang w:val="nl-NL"/>
@@ -114,8 +83,6 @@
         </w:rPr>
         <w:br w:type="page"/>
       </w:r>
-      <w:bookmarkStart w:id="0" w:name="_GoBack"/>
-      <w:bookmarkEnd w:id="0"/>
     </w:p>
     <w:sdt>
       <w:sdtPr>
@@ -133,6 +100,7 @@
           <w:docPartUnique/>
         </w:docPartObj>
       </w:sdtPr>
+      <w:sdtEndPr/>
       <w:sdtContent>
         <w:p>
           <w:pPr>
@@ -178,14 +146,12 @@
               <w:lang w:val="nl-NL"/>
             </w:rPr>
           </w:pPr>
-          <w:proofErr w:type="spellStart"/>
           <w:r>
             <w:rPr>
               <w:lang w:val="nl-NL"/>
             </w:rPr>
             <w:t>Klassediagram</w:t>
           </w:r>
-          <w:proofErr w:type="spellEnd"/>
           <w:r>
             <w:ptab w:relativeTo="margin" w:alignment="right" w:leader="dot"/>
           </w:r>
@@ -249,14 +215,12 @@
               <w:lang w:val="nl-NL"/>
             </w:rPr>
           </w:pPr>
-          <w:proofErr w:type="spellStart"/>
           <w:r>
             <w:rPr>
               <w:lang w:val="nl-NL"/>
             </w:rPr>
             <w:t>Collaboration</w:t>
           </w:r>
-          <w:proofErr w:type="spellEnd"/>
           <w:r>
             <w:ptab w:relativeTo="margin" w:alignment="right" w:leader="dot"/>
           </w:r>
@@ -274,14 +238,12 @@
               <w:lang w:val="nl-NL"/>
             </w:rPr>
           </w:pPr>
-          <w:proofErr w:type="spellStart"/>
           <w:r>
             <w:rPr>
               <w:lang w:val="nl-NL"/>
             </w:rPr>
             <w:t>Documentation</w:t>
           </w:r>
-          <w:proofErr w:type="spellEnd"/>
           <w:r>
             <w:ptab w:relativeTo="margin" w:alignment="right" w:leader="dot"/>
           </w:r>
@@ -594,41 +556,13 @@
                 <w:lang w:val="nl-NL"/>
               </w:rPr>
             </w:pPr>
-            <w:proofErr w:type="spellStart"/>
-            <w:r>
-              <w:rPr>
-                <w:sz w:val="28"/>
-                <w:szCs w:val="28"/>
-                <w:lang w:val="nl-NL"/>
-              </w:rPr>
-              <w:t>Accelerometer</w:t>
-            </w:r>
-            <w:proofErr w:type="spellEnd"/>
-            <w:r>
-              <w:rPr>
-                <w:sz w:val="28"/>
-                <w:szCs w:val="28"/>
-                <w:lang w:val="nl-NL"/>
-              </w:rPr>
-              <w:t xml:space="preserve"> + een mechanisme op </w:t>
-            </w:r>
-            <w:proofErr w:type="spellStart"/>
-            <w:r>
-              <w:rPr>
-                <w:sz w:val="28"/>
-                <w:szCs w:val="28"/>
-                <w:lang w:val="nl-NL"/>
-              </w:rPr>
-              <w:t>Unity</w:t>
-            </w:r>
-            <w:proofErr w:type="spellEnd"/>
-            <w:r>
-              <w:rPr>
-                <w:sz w:val="28"/>
-                <w:szCs w:val="28"/>
-                <w:lang w:val="nl-NL"/>
-              </w:rPr>
-              <w:t xml:space="preserve"> maken zodat dat je kan richten op het scherm</w:t>
+            <w:r>
+              <w:rPr>
+                <w:sz w:val="28"/>
+                <w:szCs w:val="28"/>
+                <w:lang w:val="nl-NL"/>
+              </w:rPr>
+              <w:t>Accelerometer + een mechanisme op Unity maken zodat dat je kan richten op het scherm</w:t>
             </w:r>
           </w:p>
         </w:tc>
@@ -1605,7 +1539,6 @@
               </w:rPr>
               <w:t>‘</w:t>
             </w:r>
-            <w:proofErr w:type="spellStart"/>
             <w:r>
               <w:rPr>
                 <w:sz w:val="28"/>
@@ -1614,7 +1547,6 @@
               </w:rPr>
               <w:t>car</w:t>
             </w:r>
-            <w:proofErr w:type="spellEnd"/>
             <w:r>
               <w:rPr>
                 <w:sz w:val="28"/>
@@ -1951,16 +1883,7 @@
                 <w:szCs w:val="28"/>
                 <w:lang w:val="nl-NL"/>
               </w:rPr>
-              <w:t>Score/</w:t>
-            </w:r>
-            <w:proofErr w:type="spellStart"/>
-            <w:r>
-              <w:rPr>
-                <w:sz w:val="28"/>
-                <w:szCs w:val="28"/>
-                <w:lang w:val="nl-NL"/>
-              </w:rPr>
-              <w:t>G</w:t>
+              <w:t>Score/G</w:t>
             </w:r>
             <w:r>
               <w:rPr>
@@ -1970,7 +1893,6 @@
               </w:rPr>
               <w:t>ameManager</w:t>
             </w:r>
-            <w:proofErr w:type="spellEnd"/>
           </w:p>
         </w:tc>
         <w:tc>
@@ -2061,25 +1983,7 @@
                 <w:szCs w:val="28"/>
                 <w:lang w:val="nl-NL"/>
               </w:rPr>
-              <w:t>‘</w:t>
-            </w:r>
-            <w:proofErr w:type="spellStart"/>
-            <w:r>
-              <w:rPr>
-                <w:sz w:val="28"/>
-                <w:szCs w:val="28"/>
-                <w:lang w:val="nl-NL"/>
-              </w:rPr>
-              <w:t>enemies</w:t>
-            </w:r>
-            <w:proofErr w:type="spellEnd"/>
-            <w:r>
-              <w:rPr>
-                <w:sz w:val="28"/>
-                <w:szCs w:val="28"/>
-                <w:lang w:val="nl-NL"/>
-              </w:rPr>
-              <w:t>’</w:t>
+              <w:t>‘enemies’</w:t>
             </w:r>
           </w:p>
         </w:tc>
@@ -2402,7 +2306,6 @@
           <w:lang w:val="nl-NL"/>
         </w:rPr>
       </w:pPr>
-      <w:proofErr w:type="spellStart"/>
       <w:r>
         <w:rPr>
           <w:b/>
@@ -2413,7 +2316,6 @@
         <w:lastRenderedPageBreak/>
         <w:t>Klassediagram</w:t>
       </w:r>
-      <w:proofErr w:type="spellEnd"/>
     </w:p>
     <w:p>
       <w:pPr>
@@ -2563,7 +2465,6 @@
           <w:lang w:val="nl-NL"/>
         </w:rPr>
       </w:pPr>
-      <w:proofErr w:type="spellStart"/>
       <w:r>
         <w:rPr>
           <w:sz w:val="28"/>
@@ -2580,7 +2481,6 @@
         </w:rPr>
         <w:t>.cs</w:t>
       </w:r>
-      <w:proofErr w:type="spellEnd"/>
     </w:p>
     <w:p>
       <w:pPr>
@@ -2595,7 +2495,6 @@
           <w:lang w:val="nl-NL"/>
         </w:rPr>
       </w:pPr>
-      <w:proofErr w:type="spellStart"/>
       <w:r>
         <w:rPr>
           <w:sz w:val="28"/>
@@ -2604,7 +2503,6 @@
         </w:rPr>
         <w:t>Score.cs</w:t>
       </w:r>
-      <w:proofErr w:type="spellEnd"/>
     </w:p>
     <w:p>
       <w:pPr>
@@ -2619,7 +2517,6 @@
           <w:lang w:val="nl-NL"/>
         </w:rPr>
       </w:pPr>
-      <w:proofErr w:type="spellStart"/>
       <w:r>
         <w:rPr>
           <w:sz w:val="28"/>
@@ -2628,7 +2525,6 @@
         </w:rPr>
         <w:t>Enemy.cs</w:t>
       </w:r>
-      <w:proofErr w:type="spellEnd"/>
     </w:p>
     <w:p>
       <w:pPr>
@@ -2643,7 +2539,6 @@
           <w:lang w:val="nl-NL"/>
         </w:rPr>
       </w:pPr>
-      <w:proofErr w:type="spellStart"/>
       <w:r>
         <w:rPr>
           <w:sz w:val="28"/>
@@ -2652,7 +2547,6 @@
         </w:rPr>
         <w:t>Menu.cs</w:t>
       </w:r>
-      <w:proofErr w:type="spellEnd"/>
     </w:p>
     <w:p>
       <w:pPr>
@@ -2667,16 +2561,16 @@
           <w:lang w:val="nl-NL"/>
         </w:rPr>
       </w:pPr>
-      <w:proofErr w:type="spellStart"/>
-      <w:r>
-        <w:rPr>
-          <w:sz w:val="28"/>
-          <w:szCs w:val="28"/>
-          <w:lang w:val="nl-NL"/>
-        </w:rPr>
-        <w:t>Driver.cs</w:t>
-      </w:r>
-      <w:proofErr w:type="spellEnd"/>
+      <w:r>
+        <w:rPr>
+          <w:sz w:val="28"/>
+          <w:szCs w:val="28"/>
+          <w:lang w:val="nl-NL"/>
+        </w:rPr>
+        <w:t>GameManager.cs</w:t>
+      </w:r>
+      <w:bookmarkStart w:id="0" w:name="_GoBack"/>
+      <w:bookmarkEnd w:id="0"/>
     </w:p>
     <w:p>
       <w:pPr>
@@ -2691,16 +2585,14 @@
           <w:lang w:val="nl-NL"/>
         </w:rPr>
       </w:pPr>
-      <w:proofErr w:type="spellStart"/>
-      <w:r>
-        <w:rPr>
-          <w:sz w:val="28"/>
-          <w:szCs w:val="28"/>
-          <w:lang w:val="nl-NL"/>
-        </w:rPr>
-        <w:t>Passenger.cs</w:t>
-      </w:r>
-      <w:proofErr w:type="spellEnd"/>
+      <w:r>
+        <w:rPr>
+          <w:sz w:val="28"/>
+          <w:szCs w:val="28"/>
+          <w:lang w:val="nl-NL"/>
+        </w:rPr>
+        <w:t>Driver.cs</w:t>
+      </w:r>
     </w:p>
     <w:p>
       <w:pPr>
@@ -2715,16 +2607,14 @@
           <w:lang w:val="nl-NL"/>
         </w:rPr>
       </w:pPr>
-      <w:proofErr w:type="spellStart"/>
-      <w:r>
-        <w:rPr>
-          <w:sz w:val="28"/>
-          <w:szCs w:val="28"/>
-          <w:lang w:val="nl-NL"/>
-        </w:rPr>
-        <w:t>Car.cs</w:t>
-      </w:r>
-      <w:proofErr w:type="spellEnd"/>
+      <w:r>
+        <w:rPr>
+          <w:sz w:val="28"/>
+          <w:szCs w:val="28"/>
+          <w:lang w:val="nl-NL"/>
+        </w:rPr>
+        <w:t>Passenger.cs</w:t>
+      </w:r>
     </w:p>
     <w:p>
       <w:pPr>
@@ -2739,24 +2629,14 @@
           <w:lang w:val="nl-NL"/>
         </w:rPr>
       </w:pPr>
-      <w:proofErr w:type="spellStart"/>
-      <w:r>
-        <w:rPr>
-          <w:sz w:val="28"/>
-          <w:szCs w:val="28"/>
-          <w:lang w:val="nl-NL"/>
-        </w:rPr>
-        <w:t>WaterG</w:t>
-      </w:r>
-      <w:r>
-        <w:rPr>
-          <w:sz w:val="28"/>
-          <w:szCs w:val="28"/>
-          <w:lang w:val="nl-NL"/>
-        </w:rPr>
-        <w:t>un.cs</w:t>
-      </w:r>
-      <w:proofErr w:type="spellEnd"/>
+      <w:r>
+        <w:rPr>
+          <w:sz w:val="28"/>
+          <w:szCs w:val="28"/>
+          <w:lang w:val="nl-NL"/>
+        </w:rPr>
+        <w:t>Car.cs</w:t>
+      </w:r>
     </w:p>
     <w:p>
       <w:pPr>
@@ -2771,430 +2651,21 @@
           <w:lang w:val="nl-NL"/>
         </w:rPr>
       </w:pPr>
-      <w:proofErr w:type="spellStart"/>
-      <w:r>
-        <w:rPr>
-          <w:sz w:val="28"/>
-          <w:szCs w:val="28"/>
-          <w:lang w:val="nl-NL"/>
-        </w:rPr>
-        <w:t>Bullet.cs</w:t>
-      </w:r>
-      <w:proofErr w:type="spellEnd"/>
-    </w:p>
-    <w:p>
-      <w:pPr>
-        <w:rPr>
-          <w:sz w:val="28"/>
-          <w:szCs w:val="28"/>
-          <w:lang w:val="nl-NL"/>
-        </w:rPr>
-      </w:pPr>
-      <w:r>
-        <w:rPr>
-          <w:sz w:val="28"/>
-          <w:szCs w:val="28"/>
-          <w:lang w:val="nl-NL"/>
-        </w:rPr>
-        <w:br w:type="page"/>
-      </w:r>
-    </w:p>
-    <w:p>
-      <w:pPr>
-        <w:jc w:val="center"/>
-        <w:rPr>
-          <w:b/>
-          <w:sz w:val="36"/>
-          <w:szCs w:val="28"/>
-          <w:lang w:val="nl-NL"/>
-        </w:rPr>
-      </w:pPr>
-      <w:r>
-        <w:rPr>
-          <w:b/>
-          <w:sz w:val="36"/>
-          <w:szCs w:val="28"/>
-          <w:lang w:val="nl-NL"/>
-        </w:rPr>
-        <w:lastRenderedPageBreak/>
-        <w:t>Versiebeheer</w:t>
-      </w:r>
-    </w:p>
-    <w:p>
-      <w:pPr>
-        <w:rPr>
-          <w:sz w:val="28"/>
-          <w:szCs w:val="28"/>
-          <w:lang w:val="nl-NL"/>
-        </w:rPr>
-      </w:pPr>
-      <w:r>
-        <w:rPr>
-          <w:sz w:val="28"/>
-          <w:szCs w:val="28"/>
-          <w:lang w:val="nl-NL"/>
-        </w:rPr>
-        <w:t>We gaan versiebeheer bijhouden met de</w:t>
-      </w:r>
-      <w:r>
-        <w:rPr>
-          <w:sz w:val="28"/>
-          <w:szCs w:val="28"/>
-          <w:lang w:val="nl-NL"/>
-        </w:rPr>
-        <w:t xml:space="preserve"> </w:t>
-      </w:r>
-      <w:proofErr w:type="spellStart"/>
-      <w:r>
-        <w:rPr>
-          <w:sz w:val="28"/>
-          <w:szCs w:val="28"/>
-          <w:lang w:val="nl-NL"/>
-        </w:rPr>
-        <w:t>Unity</w:t>
-      </w:r>
-      <w:proofErr w:type="spellEnd"/>
-      <w:r>
-        <w:rPr>
-          <w:sz w:val="28"/>
-          <w:szCs w:val="28"/>
-          <w:lang w:val="nl-NL"/>
-        </w:rPr>
-        <w:t xml:space="preserve"> </w:t>
-      </w:r>
-      <w:proofErr w:type="spellStart"/>
-      <w:r>
-        <w:rPr>
-          <w:sz w:val="28"/>
-          <w:szCs w:val="28"/>
-          <w:lang w:val="nl-NL"/>
-        </w:rPr>
-        <w:t>collaboration</w:t>
-      </w:r>
-      <w:proofErr w:type="spellEnd"/>
-      <w:r>
-        <w:rPr>
-          <w:sz w:val="28"/>
-          <w:szCs w:val="28"/>
-          <w:lang w:val="nl-NL"/>
-        </w:rPr>
-        <w:t xml:space="preserve"> en </w:t>
-      </w:r>
-      <w:proofErr w:type="spellStart"/>
-      <w:r>
-        <w:rPr>
-          <w:sz w:val="28"/>
-          <w:szCs w:val="28"/>
-          <w:lang w:val="nl-NL"/>
-        </w:rPr>
-        <w:t>Github.</w:t>
-      </w:r>
-      <w:proofErr w:type="spellEnd"/>
-      <w:r>
-        <w:rPr>
-          <w:sz w:val="28"/>
-          <w:szCs w:val="28"/>
-          <w:lang w:val="nl-NL"/>
-        </w:rPr>
-        <w:br/>
-      </w:r>
-      <w:proofErr w:type="spellStart"/>
-      <w:r>
-        <w:rPr>
-          <w:sz w:val="28"/>
-          <w:szCs w:val="28"/>
-          <w:lang w:val="nl-NL"/>
-        </w:rPr>
-        <w:t>Unity</w:t>
-      </w:r>
-      <w:proofErr w:type="spellEnd"/>
-      <w:r>
-        <w:rPr>
-          <w:sz w:val="28"/>
-          <w:szCs w:val="28"/>
-          <w:lang w:val="nl-NL"/>
-        </w:rPr>
-        <w:t xml:space="preserve"> voor de game en de .</w:t>
-      </w:r>
-      <w:proofErr w:type="spellStart"/>
-      <w:r>
-        <w:rPr>
-          <w:sz w:val="28"/>
-          <w:szCs w:val="28"/>
-          <w:lang w:val="nl-NL"/>
-        </w:rPr>
-        <w:t>cs</w:t>
-      </w:r>
-      <w:proofErr w:type="spellEnd"/>
-      <w:r>
-        <w:rPr>
-          <w:sz w:val="28"/>
-          <w:szCs w:val="28"/>
-          <w:lang w:val="nl-NL"/>
-        </w:rPr>
-        <w:t xml:space="preserve"> scripts en </w:t>
-      </w:r>
-      <w:proofErr w:type="spellStart"/>
-      <w:r>
-        <w:rPr>
-          <w:sz w:val="28"/>
-          <w:szCs w:val="28"/>
-          <w:lang w:val="nl-NL"/>
-        </w:rPr>
-        <w:t>Github</w:t>
-      </w:r>
-      <w:proofErr w:type="spellEnd"/>
-      <w:r>
-        <w:rPr>
-          <w:sz w:val="28"/>
-          <w:szCs w:val="28"/>
-          <w:lang w:val="nl-NL"/>
-        </w:rPr>
-        <w:t xml:space="preserve"> voor de documenten en de </w:t>
-      </w:r>
-      <w:proofErr w:type="spellStart"/>
-      <w:r>
-        <w:rPr>
-          <w:sz w:val="28"/>
-          <w:szCs w:val="28"/>
-          <w:lang w:val="nl-NL"/>
-        </w:rPr>
-        <w:t>teensy</w:t>
-      </w:r>
-      <w:proofErr w:type="spellEnd"/>
-      <w:r>
-        <w:rPr>
-          <w:sz w:val="28"/>
-          <w:szCs w:val="28"/>
-          <w:lang w:val="nl-NL"/>
-        </w:rPr>
-        <w:t xml:space="preserve"> scripts</w:t>
-      </w:r>
-      <w:r>
-        <w:rPr>
-          <w:sz w:val="28"/>
-          <w:szCs w:val="28"/>
-          <w:lang w:val="nl-NL"/>
-        </w:rPr>
-        <w:t>.</w:t>
-      </w:r>
-    </w:p>
-    <w:p>
-      <w:pPr>
-        <w:rPr>
-          <w:sz w:val="28"/>
-          <w:szCs w:val="28"/>
-          <w:lang w:val="nl-NL"/>
-        </w:rPr>
-      </w:pPr>
-      <w:r>
-        <w:rPr>
-          <w:sz w:val="28"/>
-          <w:szCs w:val="28"/>
-          <w:lang w:val="nl-NL"/>
-        </w:rPr>
-        <w:br w:type="page"/>
-      </w:r>
-    </w:p>
-    <w:p>
-      <w:pPr>
-        <w:jc w:val="center"/>
-        <w:rPr>
-          <w:b/>
-          <w:sz w:val="36"/>
-          <w:lang w:val="nl-NL"/>
-        </w:rPr>
-      </w:pPr>
-      <w:proofErr w:type="spellStart"/>
-      <w:r>
-        <w:rPr>
-          <w:b/>
-          <w:sz w:val="36"/>
-          <w:lang w:val="nl-NL"/>
-        </w:rPr>
-        <w:lastRenderedPageBreak/>
-        <w:t>Collaboration</w:t>
-      </w:r>
-      <w:proofErr w:type="spellEnd"/>
-    </w:p>
-    <w:p>
-      <w:pPr>
-        <w:rPr>
-          <w:sz w:val="28"/>
-          <w:szCs w:val="28"/>
-          <w:lang w:val="nl-NL"/>
-        </w:rPr>
-      </w:pPr>
-      <w:r>
-        <w:rPr>
-          <w:sz w:val="28"/>
-          <w:szCs w:val="28"/>
-          <w:lang w:val="nl-NL"/>
-        </w:rPr>
-        <w:t xml:space="preserve">Wij hebben elke dag op school wel een gesprek over onze voortgang en wat we nog moeten doen en wat we gaan doen. Als een van onze bijvoorbeeld ziek is dan houden we als nog contact via </w:t>
-      </w:r>
-      <w:proofErr w:type="spellStart"/>
-      <w:r>
-        <w:rPr>
-          <w:sz w:val="28"/>
-          <w:szCs w:val="28"/>
-          <w:lang w:val="nl-NL"/>
-        </w:rPr>
-        <w:t>Discord</w:t>
-      </w:r>
-      <w:proofErr w:type="spellEnd"/>
-      <w:r>
-        <w:rPr>
-          <w:sz w:val="28"/>
-          <w:szCs w:val="28"/>
-          <w:lang w:val="nl-NL"/>
-        </w:rPr>
-        <w:t>.</w:t>
-      </w:r>
-    </w:p>
-    <w:p>
-      <w:pPr>
-        <w:rPr>
-          <w:sz w:val="28"/>
-          <w:szCs w:val="28"/>
-          <w:lang w:val="nl-NL"/>
-        </w:rPr>
-      </w:pPr>
-      <w:r>
-        <w:rPr>
-          <w:sz w:val="28"/>
-          <w:szCs w:val="28"/>
-          <w:lang w:val="nl-NL"/>
-        </w:rPr>
-        <w:br w:type="page"/>
-      </w:r>
-    </w:p>
-    <w:p>
-      <w:pPr>
-        <w:jc w:val="center"/>
-        <w:rPr>
-          <w:b/>
-          <w:sz w:val="36"/>
-          <w:szCs w:val="28"/>
-          <w:lang w:val="nl-NL"/>
-        </w:rPr>
-      </w:pPr>
-      <w:proofErr w:type="spellStart"/>
-      <w:r>
-        <w:rPr>
-          <w:b/>
-          <w:sz w:val="36"/>
-          <w:szCs w:val="28"/>
-          <w:lang w:val="nl-NL"/>
-        </w:rPr>
-        <w:lastRenderedPageBreak/>
-        <w:t>Documentation</w:t>
-      </w:r>
-      <w:proofErr w:type="spellEnd"/>
-    </w:p>
-    <w:p>
-      <w:pPr>
-        <w:rPr>
-          <w:sz w:val="28"/>
-          <w:szCs w:val="28"/>
-          <w:lang w:val="nl-NL"/>
-        </w:rPr>
-      </w:pPr>
-      <w:r>
-        <w:rPr>
-          <w:sz w:val="28"/>
-          <w:szCs w:val="28"/>
-          <w:lang w:val="nl-NL"/>
-        </w:rPr>
-        <w:t xml:space="preserve">We gaan een </w:t>
-      </w:r>
-      <w:proofErr w:type="spellStart"/>
-      <w:r>
-        <w:rPr>
-          <w:sz w:val="28"/>
-          <w:szCs w:val="28"/>
-          <w:lang w:val="nl-NL"/>
-        </w:rPr>
-        <w:t>documentation</w:t>
-      </w:r>
-      <w:proofErr w:type="spellEnd"/>
-      <w:r>
-        <w:rPr>
-          <w:sz w:val="28"/>
-          <w:szCs w:val="28"/>
-          <w:lang w:val="nl-NL"/>
-        </w:rPr>
-        <w:t xml:space="preserve"> van onze code maken met </w:t>
-      </w:r>
-      <w:proofErr w:type="spellStart"/>
-      <w:r>
-        <w:rPr>
-          <w:sz w:val="28"/>
-          <w:szCs w:val="28"/>
-          <w:lang w:val="nl-NL"/>
-        </w:rPr>
-        <w:t>D</w:t>
-      </w:r>
-      <w:r>
-        <w:rPr>
-          <w:sz w:val="28"/>
-          <w:szCs w:val="28"/>
-          <w:lang w:val="nl-NL"/>
-        </w:rPr>
-        <w:t>oxygen</w:t>
-      </w:r>
-      <w:proofErr w:type="spellEnd"/>
-      <w:r>
-        <w:rPr>
-          <w:sz w:val="28"/>
-          <w:szCs w:val="28"/>
-          <w:lang w:val="nl-NL"/>
-        </w:rPr>
-        <w:t xml:space="preserve"> dit doen we wanneer al onze </w:t>
-      </w:r>
-      <w:r>
-        <w:rPr>
-          <w:sz w:val="28"/>
-          <w:szCs w:val="28"/>
-          <w:lang w:val="nl-NL"/>
-        </w:rPr>
-        <w:t>code is geschreven.</w:t>
-      </w:r>
-    </w:p>
-    <w:p>
-      <w:pPr>
-        <w:rPr>
-          <w:sz w:val="28"/>
-          <w:szCs w:val="28"/>
-          <w:lang w:val="nl-NL"/>
-        </w:rPr>
-      </w:pPr>
-      <w:r>
-        <w:rPr>
-          <w:sz w:val="28"/>
-          <w:szCs w:val="28"/>
-          <w:lang w:val="nl-NL"/>
-        </w:rPr>
-        <w:br w:type="page"/>
-      </w:r>
-    </w:p>
-    <w:p>
-      <w:pPr>
-        <w:jc w:val="center"/>
-        <w:rPr>
-          <w:b/>
-          <w:sz w:val="36"/>
-          <w:lang w:val="nl-NL"/>
-        </w:rPr>
-      </w:pPr>
-      <w:r>
-        <w:rPr>
-          <w:b/>
-          <w:sz w:val="36"/>
-          <w:lang w:val="nl-NL"/>
-        </w:rPr>
-        <w:lastRenderedPageBreak/>
-        <w:t>Opleveringspecificaties</w:t>
+      <w:r>
+        <w:rPr>
+          <w:sz w:val="28"/>
+          <w:szCs w:val="28"/>
+          <w:lang w:val="nl-NL"/>
+        </w:rPr>
+        <w:t>WaterG</w:t>
+      </w:r>
+      <w:r>
+        <w:rPr>
+          <w:sz w:val="28"/>
+          <w:szCs w:val="28"/>
+          <w:lang w:val="nl-NL"/>
+        </w:rPr>
+        <w:t>un.cs</w:t>
       </w:r>
     </w:p>
     <w:p>
@@ -3216,25 +2687,254 @@
           <w:szCs w:val="28"/>
           <w:lang w:val="nl-NL"/>
         </w:rPr>
-        <w:t xml:space="preserve">Werkend </w:t>
-      </w:r>
-      <w:proofErr w:type="spellStart"/>
-      <w:r>
-        <w:rPr>
-          <w:sz w:val="28"/>
-          <w:szCs w:val="28"/>
-          <w:lang w:val="nl-NL"/>
-        </w:rPr>
-        <w:t>Unity</w:t>
-      </w:r>
-      <w:proofErr w:type="spellEnd"/>
-      <w:r>
-        <w:rPr>
-          <w:sz w:val="28"/>
-          <w:szCs w:val="28"/>
-          <w:lang w:val="nl-NL"/>
-        </w:rPr>
-        <w:t xml:space="preserve"> game</w:t>
+        <w:t>Bullet.cs</w:t>
+      </w:r>
+    </w:p>
+    <w:p>
+      <w:pPr>
+        <w:rPr>
+          <w:sz w:val="28"/>
+          <w:szCs w:val="28"/>
+          <w:lang w:val="nl-NL"/>
+        </w:rPr>
+      </w:pPr>
+      <w:r>
+        <w:rPr>
+          <w:sz w:val="28"/>
+          <w:szCs w:val="28"/>
+          <w:lang w:val="nl-NL"/>
+        </w:rPr>
+        <w:br w:type="page"/>
+      </w:r>
+    </w:p>
+    <w:p>
+      <w:pPr>
+        <w:jc w:val="center"/>
+        <w:rPr>
+          <w:b/>
+          <w:sz w:val="36"/>
+          <w:szCs w:val="28"/>
+          <w:lang w:val="nl-NL"/>
+        </w:rPr>
+      </w:pPr>
+      <w:r>
+        <w:rPr>
+          <w:b/>
+          <w:sz w:val="36"/>
+          <w:szCs w:val="28"/>
+          <w:lang w:val="nl-NL"/>
+        </w:rPr>
+        <w:lastRenderedPageBreak/>
+        <w:t>Versiebeheer</w:t>
+      </w:r>
+    </w:p>
+    <w:p>
+      <w:pPr>
+        <w:rPr>
+          <w:sz w:val="28"/>
+          <w:szCs w:val="28"/>
+          <w:lang w:val="nl-NL"/>
+        </w:rPr>
+      </w:pPr>
+      <w:r>
+        <w:rPr>
+          <w:sz w:val="28"/>
+          <w:szCs w:val="28"/>
+          <w:lang w:val="nl-NL"/>
+        </w:rPr>
+        <w:t>We gaan versiebeheer bijhouden met de</w:t>
+      </w:r>
+      <w:r>
+        <w:rPr>
+          <w:sz w:val="28"/>
+          <w:szCs w:val="28"/>
+          <w:lang w:val="nl-NL"/>
+        </w:rPr>
+        <w:t xml:space="preserve"> Unity collaboration en Github.</w:t>
+      </w:r>
+      <w:r>
+        <w:rPr>
+          <w:sz w:val="28"/>
+          <w:szCs w:val="28"/>
+          <w:lang w:val="nl-NL"/>
+        </w:rPr>
+        <w:br/>
+      </w:r>
+      <w:r>
+        <w:rPr>
+          <w:sz w:val="28"/>
+          <w:szCs w:val="28"/>
+          <w:lang w:val="nl-NL"/>
+        </w:rPr>
+        <w:t>Unity voor de game en de .cs scripts en Github voor de documenten en de teensy scripts</w:t>
+      </w:r>
+      <w:r>
+        <w:rPr>
+          <w:sz w:val="28"/>
+          <w:szCs w:val="28"/>
+          <w:lang w:val="nl-NL"/>
+        </w:rPr>
+        <w:t>.</w:t>
+      </w:r>
+    </w:p>
+    <w:p>
+      <w:pPr>
+        <w:rPr>
+          <w:sz w:val="28"/>
+          <w:szCs w:val="28"/>
+          <w:lang w:val="nl-NL"/>
+        </w:rPr>
+      </w:pPr>
+      <w:r>
+        <w:rPr>
+          <w:sz w:val="28"/>
+          <w:szCs w:val="28"/>
+          <w:lang w:val="nl-NL"/>
+        </w:rPr>
+        <w:br w:type="page"/>
+      </w:r>
+    </w:p>
+    <w:p>
+      <w:pPr>
+        <w:jc w:val="center"/>
+        <w:rPr>
+          <w:b/>
+          <w:sz w:val="36"/>
+          <w:lang w:val="nl-NL"/>
+        </w:rPr>
+      </w:pPr>
+      <w:r>
+        <w:rPr>
+          <w:b/>
+          <w:sz w:val="36"/>
+          <w:lang w:val="nl-NL"/>
+        </w:rPr>
+        <w:lastRenderedPageBreak/>
+        <w:t>Collaboration</w:t>
+      </w:r>
+    </w:p>
+    <w:p>
+      <w:pPr>
+        <w:rPr>
+          <w:sz w:val="28"/>
+          <w:szCs w:val="28"/>
+          <w:lang w:val="nl-NL"/>
+        </w:rPr>
+      </w:pPr>
+      <w:r>
+        <w:rPr>
+          <w:sz w:val="28"/>
+          <w:szCs w:val="28"/>
+          <w:lang w:val="nl-NL"/>
+        </w:rPr>
+        <w:t>Wij hebben elke dag op school wel een gesprek over onze voortgang en wat we nog moeten doen en wat we gaan doen. Als een van onze bijvoorbeeld ziek is dan houden we als nog contact via Discord.</w:t>
+      </w:r>
+    </w:p>
+    <w:p>
+      <w:pPr>
+        <w:rPr>
+          <w:sz w:val="28"/>
+          <w:szCs w:val="28"/>
+          <w:lang w:val="nl-NL"/>
+        </w:rPr>
+      </w:pPr>
+      <w:r>
+        <w:rPr>
+          <w:sz w:val="28"/>
+          <w:szCs w:val="28"/>
+          <w:lang w:val="nl-NL"/>
+        </w:rPr>
+        <w:br w:type="page"/>
+      </w:r>
+    </w:p>
+    <w:p>
+      <w:pPr>
+        <w:jc w:val="center"/>
+        <w:rPr>
+          <w:b/>
+          <w:sz w:val="36"/>
+          <w:szCs w:val="28"/>
+          <w:lang w:val="nl-NL"/>
+        </w:rPr>
+      </w:pPr>
+      <w:r>
+        <w:rPr>
+          <w:b/>
+          <w:sz w:val="36"/>
+          <w:szCs w:val="28"/>
+          <w:lang w:val="nl-NL"/>
+        </w:rPr>
+        <w:lastRenderedPageBreak/>
+        <w:t>Documentation</w:t>
+      </w:r>
+    </w:p>
+    <w:p>
+      <w:pPr>
+        <w:rPr>
+          <w:sz w:val="28"/>
+          <w:szCs w:val="28"/>
+          <w:lang w:val="nl-NL"/>
+        </w:rPr>
+      </w:pPr>
+      <w:r>
+        <w:rPr>
+          <w:sz w:val="28"/>
+          <w:szCs w:val="28"/>
+          <w:lang w:val="nl-NL"/>
+        </w:rPr>
+        <w:t>We gaan een documentation van onze code maken met D</w:t>
+      </w:r>
+      <w:r>
+        <w:rPr>
+          <w:sz w:val="28"/>
+          <w:szCs w:val="28"/>
+          <w:lang w:val="nl-NL"/>
+        </w:rPr>
+        <w:t xml:space="preserve">oxygen dit doen we wanneer al onze </w:t>
+      </w:r>
+      <w:r>
+        <w:rPr>
+          <w:sz w:val="28"/>
+          <w:szCs w:val="28"/>
+          <w:lang w:val="nl-NL"/>
+        </w:rPr>
+        <w:t>code is geschreven.</w:t>
+      </w:r>
+    </w:p>
+    <w:p>
+      <w:pPr>
+        <w:rPr>
+          <w:sz w:val="28"/>
+          <w:szCs w:val="28"/>
+          <w:lang w:val="nl-NL"/>
+        </w:rPr>
+      </w:pPr>
+      <w:r>
+        <w:rPr>
+          <w:sz w:val="28"/>
+          <w:szCs w:val="28"/>
+          <w:lang w:val="nl-NL"/>
+        </w:rPr>
+        <w:br w:type="page"/>
+      </w:r>
+    </w:p>
+    <w:p>
+      <w:pPr>
+        <w:jc w:val="center"/>
+        <w:rPr>
+          <w:b/>
+          <w:sz w:val="36"/>
+          <w:lang w:val="nl-NL"/>
+        </w:rPr>
+      </w:pPr>
+      <w:r>
+        <w:rPr>
+          <w:b/>
+          <w:sz w:val="36"/>
+          <w:lang w:val="nl-NL"/>
+        </w:rPr>
+        <w:lastRenderedPageBreak/>
+        <w:t>Opleveringspecificaties</w:t>
       </w:r>
     </w:p>
     <w:p>
@@ -3256,25 +2956,29 @@
           <w:szCs w:val="28"/>
           <w:lang w:val="nl-NL"/>
         </w:rPr>
-        <w:t xml:space="preserve">2 game input </w:t>
-      </w:r>
-      <w:proofErr w:type="spellStart"/>
-      <w:r>
-        <w:rPr>
-          <w:sz w:val="28"/>
-          <w:szCs w:val="28"/>
-          <w:lang w:val="nl-NL"/>
-        </w:rPr>
-        <w:t>devices</w:t>
-      </w:r>
-      <w:proofErr w:type="spellEnd"/>
-      <w:r>
-        <w:rPr>
-          <w:sz w:val="28"/>
-          <w:szCs w:val="28"/>
-          <w:lang w:val="nl-NL"/>
-        </w:rPr>
-        <w:t>(Stuur en waterpistool)</w:t>
+        <w:t>Werkend Unity game</w:t>
+      </w:r>
+    </w:p>
+    <w:p>
+      <w:pPr>
+        <w:pStyle w:val="Lijstalinea"/>
+        <w:numPr>
+          <w:ilvl w:val="0"/>
+          <w:numId w:val="1"/>
+        </w:numPr>
+        <w:rPr>
+          <w:sz w:val="28"/>
+          <w:szCs w:val="28"/>
+          <w:lang w:val="nl-NL"/>
+        </w:rPr>
+      </w:pPr>
+      <w:r>
+        <w:rPr>
+          <w:sz w:val="28"/>
+          <w:szCs w:val="28"/>
+          <w:lang w:val="nl-NL"/>
+        </w:rPr>
+        <w:t>2 game input devices(Stuur en waterpistool)</w:t>
       </w:r>
     </w:p>
     <w:sectPr>
@@ -3323,6 +3027,7 @@
         <w:docPartUnique/>
       </w:docPartObj>
     </w:sdtPr>
+    <w:sdtEndPr/>
     <w:sdtContent>
       <w:p>
         <w:pPr>
@@ -3343,7 +3048,7 @@
             <w:noProof/>
             <w:lang w:val="nl-NL"/>
           </w:rPr>
-          <w:t>10</w:t>
+          <w:t>6</w:t>
         </w:r>
         <w:r>
           <w:fldChar w:fldCharType="end"/>
@@ -4401,7 +4106,7 @@
 </file>
 
 <file path=customXml/itemProps1.xml><?xml version="1.0" encoding="utf-8"?>
-<ds:datastoreItem xmlns:ds="http://schemas.openxmlformats.org/officeDocument/2006/customXml" ds:itemID="{E8C7F32B-0E63-4B05-B7DF-6A9A12F61EF8}">
+<ds:datastoreItem xmlns:ds="http://schemas.openxmlformats.org/officeDocument/2006/customXml" ds:itemID="{7DEEABA9-5736-4725-8D22-BCE98FD88B1D}">
   <ds:schemaRefs>
     <ds:schemaRef ds:uri="http://schemas.openxmlformats.org/officeDocument/2006/bibliography"/>
   </ds:schemaRefs>

</xml_diff>